<commit_message>
added answer on all task by first year
</commit_message>
<xml_diff>
--- a/docx/answer_lab6-7.docx
+++ b/docx/answer_lab6-7.docx
@@ -1900,126 +1900,109 @@
         </w:rPr>
         <w:lastRenderedPageBreak/>
         <w:drawing>
-          <wp:anchor distT="0" distB="0" distL="114300" distR="114300" simplePos="0" relativeHeight="251660288" behindDoc="1" locked="0" layoutInCell="1" allowOverlap="1" wp14:anchorId="2F08D509" wp14:editId="1748E7BE">
+          <wp:anchor distT="0" distB="0" distL="114300" distR="114300" simplePos="0" relativeHeight="251660288" behindDoc="1" locked="0" layoutInCell="1" allowOverlap="1" wp14:anchorId="455E0D28" wp14:editId="7A483533">
             <wp:simplePos x="0" y="0"/>
             <wp:positionH relativeFrom="column">
-              <wp:posOffset>-787400</wp:posOffset>
+              <wp:posOffset>-685800</wp:posOffset>
             </wp:positionH>
             <wp:positionV relativeFrom="paragraph">
               <wp:posOffset>0</wp:posOffset>
             </wp:positionV>
-            <wp:extent cx="7061200" cy="9795152"/>
-            <wp:effectExtent l="0" t="0" r="6350" b="0"/>
+            <wp:extent cx="6903085" cy="9585960"/>
+            <wp:effectExtent l="0" t="0" r="0" b="0"/>
             <wp:wrapTight wrapText="bothSides">
               <wp:wrapPolygon edited="0">
-                <wp:start x="1632" y="84"/>
-                <wp:lineTo x="1340" y="378"/>
-                <wp:lineTo x="1340" y="2016"/>
-                <wp:lineTo x="1573" y="2185"/>
-                <wp:lineTo x="2214" y="2185"/>
-                <wp:lineTo x="641" y="2773"/>
-                <wp:lineTo x="641" y="5545"/>
-                <wp:lineTo x="1282" y="6217"/>
-                <wp:lineTo x="1340" y="6596"/>
-                <wp:lineTo x="5419" y="6890"/>
-                <wp:lineTo x="2098" y="6932"/>
-                <wp:lineTo x="1224" y="6974"/>
-                <wp:lineTo x="1282" y="7562"/>
-                <wp:lineTo x="699" y="8234"/>
-                <wp:lineTo x="233" y="8444"/>
-                <wp:lineTo x="117" y="8570"/>
-                <wp:lineTo x="117" y="10250"/>
-                <wp:lineTo x="1224" y="10923"/>
-                <wp:lineTo x="1165" y="11385"/>
-                <wp:lineTo x="1690" y="11553"/>
-                <wp:lineTo x="15384" y="11595"/>
-                <wp:lineTo x="15384" y="12267"/>
-                <wp:lineTo x="10606" y="12603"/>
-                <wp:lineTo x="9207" y="12729"/>
-                <wp:lineTo x="9207" y="13107"/>
-                <wp:lineTo x="9906" y="13611"/>
-                <wp:lineTo x="10140" y="13611"/>
-                <wp:lineTo x="9265" y="13779"/>
-                <wp:lineTo x="9032" y="13905"/>
-                <wp:lineTo x="9032" y="14493"/>
-                <wp:lineTo x="9732" y="14955"/>
-                <wp:lineTo x="8275" y="14955"/>
-                <wp:lineTo x="7867" y="15081"/>
-                <wp:lineTo x="7867" y="15628"/>
-                <wp:lineTo x="9265" y="16300"/>
-                <wp:lineTo x="9324" y="16762"/>
-                <wp:lineTo x="9557" y="16972"/>
-                <wp:lineTo x="10140" y="16972"/>
-                <wp:lineTo x="9382" y="17182"/>
-                <wp:lineTo x="9265" y="17266"/>
-                <wp:lineTo x="9265" y="17896"/>
-                <wp:lineTo x="9732" y="18316"/>
-                <wp:lineTo x="8158" y="18358"/>
-                <wp:lineTo x="7750" y="18484"/>
-                <wp:lineTo x="7750" y="19030"/>
-                <wp:lineTo x="9324" y="19661"/>
-                <wp:lineTo x="9382" y="20165"/>
-                <wp:lineTo x="9557" y="20333"/>
-                <wp:lineTo x="10140" y="20333"/>
-                <wp:lineTo x="9615" y="20627"/>
-                <wp:lineTo x="9149" y="20963"/>
-                <wp:lineTo x="9149" y="21131"/>
-                <wp:lineTo x="9557" y="21383"/>
-                <wp:lineTo x="9790" y="21467"/>
-                <wp:lineTo x="10722" y="21467"/>
-                <wp:lineTo x="10955" y="21383"/>
-                <wp:lineTo x="11422" y="21005"/>
-                <wp:lineTo x="10431" y="20333"/>
-                <wp:lineTo x="10955" y="20333"/>
-                <wp:lineTo x="11247" y="20081"/>
-                <wp:lineTo x="11247" y="19661"/>
-                <wp:lineTo x="12587" y="19030"/>
-                <wp:lineTo x="12587" y="18988"/>
-                <wp:lineTo x="12820" y="18442"/>
-                <wp:lineTo x="12587" y="18358"/>
-                <wp:lineTo x="10781" y="18316"/>
-                <wp:lineTo x="11305" y="17896"/>
-                <wp:lineTo x="11305" y="17350"/>
-                <wp:lineTo x="11130" y="17182"/>
-                <wp:lineTo x="10431" y="16972"/>
-                <wp:lineTo x="10955" y="16972"/>
-                <wp:lineTo x="11247" y="16720"/>
-                <wp:lineTo x="11188" y="16300"/>
-                <wp:lineTo x="16550" y="16300"/>
-                <wp:lineTo x="19230" y="16090"/>
-                <wp:lineTo x="19230" y="15628"/>
-                <wp:lineTo x="18822" y="15292"/>
-                <wp:lineTo x="18298" y="14955"/>
-                <wp:lineTo x="18822" y="14955"/>
-                <wp:lineTo x="19114" y="14703"/>
-                <wp:lineTo x="19114" y="13947"/>
-                <wp:lineTo x="18123" y="13737"/>
-                <wp:lineTo x="21153" y="13611"/>
-                <wp:lineTo x="21561" y="13569"/>
-                <wp:lineTo x="21561" y="6133"/>
-                <wp:lineTo x="18006" y="5839"/>
-                <wp:lineTo x="13053" y="5545"/>
-                <wp:lineTo x="18414" y="5545"/>
-                <wp:lineTo x="19288" y="5461"/>
-                <wp:lineTo x="19288" y="3571"/>
-                <wp:lineTo x="18822" y="3529"/>
-                <wp:lineTo x="15501" y="3529"/>
-                <wp:lineTo x="19114" y="3235"/>
-                <wp:lineTo x="19172" y="2437"/>
-                <wp:lineTo x="18706" y="2395"/>
-                <wp:lineTo x="10431" y="2185"/>
-                <wp:lineTo x="18473" y="2185"/>
-                <wp:lineTo x="21212" y="2016"/>
-                <wp:lineTo x="21270" y="1344"/>
-                <wp:lineTo x="20920" y="1218"/>
-                <wp:lineTo x="19172" y="840"/>
-                <wp:lineTo x="19405" y="630"/>
-                <wp:lineTo x="19347" y="420"/>
-                <wp:lineTo x="19055" y="84"/>
-                <wp:lineTo x="1632" y="84"/>
+                <wp:start x="1609" y="86"/>
+                <wp:lineTo x="1371" y="343"/>
+                <wp:lineTo x="1371" y="601"/>
+                <wp:lineTo x="1550" y="859"/>
+                <wp:lineTo x="1311" y="1545"/>
+                <wp:lineTo x="1311" y="2017"/>
+                <wp:lineTo x="1550" y="2232"/>
+                <wp:lineTo x="2146" y="2232"/>
+                <wp:lineTo x="596" y="2833"/>
+                <wp:lineTo x="596" y="5623"/>
+                <wp:lineTo x="715" y="5666"/>
+                <wp:lineTo x="2146" y="5666"/>
+                <wp:lineTo x="1669" y="5838"/>
+                <wp:lineTo x="1311" y="6138"/>
+                <wp:lineTo x="1252" y="7254"/>
+                <wp:lineTo x="1311" y="7641"/>
+                <wp:lineTo x="1669" y="7727"/>
+                <wp:lineTo x="894" y="8070"/>
+                <wp:lineTo x="179" y="8456"/>
+                <wp:lineTo x="119" y="10302"/>
+                <wp:lineTo x="656" y="10474"/>
+                <wp:lineTo x="2206" y="10474"/>
+                <wp:lineTo x="1490" y="10774"/>
+                <wp:lineTo x="1133" y="11032"/>
+                <wp:lineTo x="1133" y="11504"/>
+                <wp:lineTo x="8643" y="11847"/>
+                <wp:lineTo x="15379" y="11847"/>
+                <wp:lineTo x="15379" y="12534"/>
+                <wp:lineTo x="10133" y="12620"/>
+                <wp:lineTo x="9120" y="12792"/>
+                <wp:lineTo x="9239" y="13221"/>
+                <wp:lineTo x="9001" y="13908"/>
+                <wp:lineTo x="9001" y="14509"/>
+                <wp:lineTo x="9120" y="14595"/>
+                <wp:lineTo x="10133" y="14595"/>
+                <wp:lineTo x="8405" y="14938"/>
+                <wp:lineTo x="7928" y="15067"/>
+                <wp:lineTo x="7868" y="15625"/>
+                <wp:lineTo x="8882" y="15968"/>
+                <wp:lineTo x="9358" y="16097"/>
+                <wp:lineTo x="9239" y="17900"/>
+                <wp:lineTo x="9418" y="18029"/>
+                <wp:lineTo x="10074" y="18029"/>
+                <wp:lineTo x="8107" y="18372"/>
+                <wp:lineTo x="7809" y="18458"/>
+                <wp:lineTo x="7749" y="19059"/>
+                <wp:lineTo x="8822" y="19402"/>
+                <wp:lineTo x="9358" y="19660"/>
+                <wp:lineTo x="9180" y="20990"/>
+                <wp:lineTo x="9299" y="21334"/>
+                <wp:lineTo x="9776" y="21463"/>
+                <wp:lineTo x="10729" y="21463"/>
+                <wp:lineTo x="11147" y="21248"/>
+                <wp:lineTo x="11326" y="20990"/>
+                <wp:lineTo x="11206" y="19703"/>
+                <wp:lineTo x="11028" y="19531"/>
+                <wp:lineTo x="12697" y="19016"/>
+                <wp:lineTo x="12637" y="18715"/>
+                <wp:lineTo x="12875" y="18458"/>
+                <wp:lineTo x="12577" y="18372"/>
+                <wp:lineTo x="10372" y="18029"/>
+                <wp:lineTo x="11028" y="18029"/>
+                <wp:lineTo x="11266" y="17814"/>
+                <wp:lineTo x="11206" y="16655"/>
+                <wp:lineTo x="16511" y="16655"/>
+                <wp:lineTo x="19194" y="16440"/>
+                <wp:lineTo x="19194" y="15968"/>
+                <wp:lineTo x="18300" y="15281"/>
+                <wp:lineTo x="18896" y="15281"/>
+                <wp:lineTo x="19134" y="14595"/>
+                <wp:lineTo x="21459" y="13951"/>
+                <wp:lineTo x="21519" y="6224"/>
+                <wp:lineTo x="21042" y="6095"/>
+                <wp:lineTo x="18300" y="5666"/>
+                <wp:lineTo x="18836" y="5666"/>
+                <wp:lineTo x="19194" y="5366"/>
+                <wp:lineTo x="19075" y="2618"/>
+                <wp:lineTo x="18896" y="2404"/>
+                <wp:lineTo x="18300" y="2232"/>
+                <wp:lineTo x="20088" y="2232"/>
+                <wp:lineTo x="21161" y="1975"/>
+                <wp:lineTo x="21280" y="1331"/>
+                <wp:lineTo x="20922" y="1202"/>
+                <wp:lineTo x="19075" y="859"/>
+                <wp:lineTo x="19373" y="644"/>
+                <wp:lineTo x="19313" y="429"/>
+                <wp:lineTo x="19015" y="86"/>
+                <wp:lineTo x="1609" y="86"/>
               </wp:wrapPolygon>
             </wp:wrapTight>
-            <wp:docPr id="2" name="Рисунок 2"/>
+            <wp:docPr id="3" name="Рисунок 3"/>
             <wp:cNvGraphicFramePr>
               <a:graphicFrameLocks xmlns:a="http://schemas.openxmlformats.org/drawingml/2006/main" noChangeAspect="1"/>
             </wp:cNvGraphicFramePr>
@@ -2027,7 +2010,7 @@
               <a:graphicData uri="http://schemas.openxmlformats.org/drawingml/2006/picture">
                 <pic:pic xmlns:pic="http://schemas.openxmlformats.org/drawingml/2006/picture">
                   <pic:nvPicPr>
-                    <pic:cNvPr id="0" name="Picture 1"/>
+                    <pic:cNvPr id="3" name="Рисунок 3"/>
                     <pic:cNvPicPr>
                       <a:picLocks noChangeAspect="1" noChangeArrowheads="1"/>
                     </pic:cNvPicPr>
@@ -2040,7 +2023,6 @@
                         </a:ext>
                       </a:extLst>
                     </a:blip>
-                    <a:srcRect/>
                     <a:stretch>
                       <a:fillRect/>
                     </a:stretch>
@@ -2048,7 +2030,7 @@
                   <pic:spPr bwMode="auto">
                     <a:xfrm>
                       <a:off x="0" y="0"/>
-                      <a:ext cx="7061200" cy="9795152"/>
+                      <a:ext cx="6903085" cy="9585960"/>
                     </a:xfrm>
                     <a:prstGeom prst="rect">
                       <a:avLst/>

</xml_diff>